<commit_message>
Entrega Final - Lablist
</commit_message>
<xml_diff>
--- a/Docs/Observaciones-Lab 3.docx
+++ b/Docs/Observaciones-Lab 3.docx
@@ -4,10 +4,16 @@
   <w:body>
     <w:p>
       <w:pPr>
-        <w:pStyle w:val="Title"/>
+        <w:pStyle w:val="Ttulo"/>
         <w:jc w:val="center"/>
-      </w:pPr>
-      <w:r>
+        <w:rPr>
+          <w:lang w:val="es-CO"/>
+        </w:rPr>
+      </w:pPr>
+      <w:r>
+        <w:rPr>
+          <w:lang w:val="es-CO"/>
+        </w:rPr>
         <w:t>OBSERVACIONES DEL LA PRACTICA</w:t>
       </w:r>
     </w:p>
@@ -23,13 +29,7 @@
         <w:rPr>
           <w:lang w:val="es-419"/>
         </w:rPr>
-        <w:t xml:space="preserve">Estudiante </w:t>
-      </w:r>
-      <w:r>
-        <w:rPr>
-          <w:lang w:val="es-419"/>
-        </w:rPr>
-        <w:t>1</w:t>
+        <w:t>Felipe Nuñez</w:t>
       </w:r>
       <w:r>
         <w:rPr>
@@ -41,7 +41,13 @@
         <w:rPr>
           <w:lang w:val="es-419"/>
         </w:rPr>
-        <w:t>Cod XXXX</w:t>
+        <w:t xml:space="preserve">Cod </w:t>
+      </w:r>
+      <w:r>
+        <w:rPr>
+          <w:lang w:val="es-419"/>
+        </w:rPr>
+        <w:t>202021673</w:t>
       </w:r>
     </w:p>
     <w:p>
@@ -56,13 +62,19 @@
         <w:rPr>
           <w:lang w:val="es-419"/>
         </w:rPr>
-        <w:t xml:space="preserve">Estudiante </w:t>
-      </w:r>
-      <w:r>
-        <w:rPr>
-          <w:lang w:val="es-419"/>
-        </w:rPr>
-        <w:t>2 Cod XXXX</w:t>
+        <w:t>Alejandro Segura</w:t>
+      </w:r>
+      <w:r>
+        <w:rPr>
+          <w:lang w:val="es-419"/>
+        </w:rPr>
+        <w:t xml:space="preserve"> Cod </w:t>
+      </w:r>
+      <w:r>
+        <w:rPr>
+          <w:lang w:val="es-419"/>
+        </w:rPr>
+        <w:t>202026468</w:t>
       </w:r>
     </w:p>
     <w:p>
@@ -76,7 +88,7 @@
     </w:p>
     <w:p>
       <w:pPr>
-        <w:pStyle w:val="ListParagraph"/>
+        <w:pStyle w:val="Prrafodelista"/>
         <w:numPr>
           <w:ilvl w:val="0"/>
           <w:numId w:val="1"/>
@@ -113,7 +125,7 @@
     </w:p>
     <w:p>
       <w:pPr>
-        <w:pStyle w:val="ListParagraph"/>
+        <w:pStyle w:val="Prrafodelista"/>
         <w:numPr>
           <w:ilvl w:val="0"/>
           <w:numId w:val="1"/>
@@ -167,7 +179,7 @@
     </w:p>
     <w:p>
       <w:pPr>
-        <w:pStyle w:val="ListParagraph"/>
+        <w:pStyle w:val="Prrafodelista"/>
         <w:numPr>
           <w:ilvl w:val="0"/>
           <w:numId w:val="1"/>
@@ -221,7 +233,7 @@
     </w:p>
     <w:p>
       <w:pPr>
-        <w:pStyle w:val="ListParagraph"/>
+        <w:pStyle w:val="Prrafodelista"/>
         <w:numPr>
           <w:ilvl w:val="0"/>
           <w:numId w:val="1"/>
@@ -242,7 +254,7 @@
     </w:p>
     <w:p>
       <w:pPr>
-        <w:pStyle w:val="ListParagraph"/>
+        <w:pStyle w:val="Prrafodelista"/>
         <w:numPr>
           <w:ilvl w:val="0"/>
           <w:numId w:val="1"/>
@@ -295,7 +307,7 @@
     </w:p>
     <w:p>
       <w:pPr>
-        <w:pStyle w:val="ListParagraph"/>
+        <w:pStyle w:val="Prrafodelista"/>
         <w:numPr>
           <w:ilvl w:val="0"/>
           <w:numId w:val="1"/>
@@ -332,7 +344,7 @@
     </w:p>
     <w:p>
       <w:pPr>
-        <w:pStyle w:val="ListParagraph"/>
+        <w:pStyle w:val="Prrafodelista"/>
         <w:numPr>
           <w:ilvl w:val="0"/>
           <w:numId w:val="1"/>
@@ -369,7 +381,7 @@
     </w:p>
     <w:p>
       <w:pPr>
-        <w:pStyle w:val="ListParagraph"/>
+        <w:pStyle w:val="Prrafodelista"/>
         <w:numPr>
           <w:ilvl w:val="0"/>
           <w:numId w:val="1"/>
@@ -406,7 +418,7 @@
     </w:p>
     <w:p>
       <w:pPr>
-        <w:pStyle w:val="ListParagraph"/>
+        <w:pStyle w:val="Prrafodelista"/>
         <w:numPr>
           <w:ilvl w:val="0"/>
           <w:numId w:val="1"/>
@@ -456,6 +468,270 @@
         </w:rPr>
         <w:t>?</w:t>
       </w:r>
+    </w:p>
+    <w:p>
+      <w:pPr>
+        <w:jc w:val="both"/>
+        <w:rPr>
+          <w:rFonts w:ascii="Dax-Regular" w:hAnsi="Dax-Regular"/>
+          <w:lang w:val="es-419"/>
+        </w:rPr>
+      </w:pPr>
+    </w:p>
+    <w:p>
+      <w:pPr>
+        <w:pStyle w:val="Prrafodelista"/>
+        <w:ind w:left="360"/>
+        <w:jc w:val="center"/>
+        <w:rPr>
+          <w:rFonts w:ascii="Dax-Regular" w:hAnsi="Dax-Regular"/>
+          <w:b/>
+          <w:bCs/>
+          <w:lang w:val="es-419"/>
+        </w:rPr>
+      </w:pPr>
+      <w:r>
+        <w:rPr>
+          <w:rFonts w:ascii="Dax-Regular" w:hAnsi="Dax-Regular"/>
+          <w:b/>
+          <w:bCs/>
+          <w:lang w:val="es-419"/>
+        </w:rPr>
+        <w:t>DESARROLLO</w:t>
+      </w:r>
+    </w:p>
+    <w:p>
+      <w:pPr>
+        <w:pStyle w:val="Prrafodelista"/>
+        <w:numPr>
+          <w:ilvl w:val="0"/>
+          <w:numId w:val="3"/>
+        </w:numPr>
+        <w:jc w:val="both"/>
+        <w:rPr>
+          <w:rFonts w:ascii="Dax-Regular" w:hAnsi="Dax-Regular"/>
+          <w:lang w:val="es-419"/>
+        </w:rPr>
+      </w:pPr>
+      <w:r>
+        <w:rPr>
+          <w:rFonts w:ascii="Dax-Regular" w:hAnsi="Dax-Regular"/>
+          <w:lang w:val="es-419"/>
+        </w:rPr>
+        <w:t xml:space="preserve">El primer </w:t>
+      </w:r>
+      <w:r>
+        <w:rPr>
+          <w:rFonts w:ascii="Dax-Regular" w:hAnsi="Dax-Regular"/>
+          <w:lang w:val="es-419"/>
+        </w:rPr>
+        <w:t xml:space="preserve">output que se muestra cuando se corre el view.py es la función printMenú la cual le muestra cinco opciones las cuales se acompañan con numeros del 0 al 4. Después de esto empieza el primer input, el cuál es determinado por el usuario, si ingresa el número 1, el ouput de este, le mostrará las estadísticas de número de registros cargados de cada archivo; si ingresa el número 2,  el programa le permite un input al usuario, que en este caso sería, al número de libros que se lista en el ranking, y luego de este paso el programa le arroja un ouput, el cual seria, ese número de libros que se lista en el ranking; </w:t>
+      </w:r>
+      <w:r>
+        <w:rPr>
+          <w:rFonts w:ascii="Dax-Regular" w:hAnsi="Dax-Regular"/>
+          <w:lang w:val="es-419"/>
+        </w:rPr>
+        <w:t>si ingresa el número 3, el programa le permite un input al usuario, que en este caso sería el autor, el cual el ususario desea ingresar, mostrando el programa un output que contiene, el promedio y el total de libros de ese autor, junto con el título del libro, y su ISBN; si ingresa el numero 4, el pr</w:t>
+      </w:r>
+      <w:r>
+        <w:rPr>
+          <w:rFonts w:ascii="Dax-Regular" w:hAnsi="Dax-Regular"/>
+          <w:lang w:val="es-419"/>
+        </w:rPr>
+        <w:t>o</w:t>
+      </w:r>
+      <w:r>
+        <w:rPr>
+          <w:rFonts w:ascii="Dax-Regular" w:hAnsi="Dax-Regular"/>
+          <w:lang w:val="es-419"/>
+        </w:rPr>
+        <w:t xml:space="preserve">grama le permite </w:t>
+      </w:r>
+      <w:r>
+        <w:rPr>
+          <w:rFonts w:ascii="Dax-Regular" w:hAnsi="Dax-Regular"/>
+          <w:lang w:val="es-419"/>
+        </w:rPr>
+        <w:t>un input al usuario, el cual es el género que desea el usuario, y el ouput es la cantidad de libros que tiene ese género; y por último el número 0, cuando el usuario ingresa este número, lo saca del ciclo para que el programa acabe, por lo tanto no muestra ningun output.</w:t>
+      </w:r>
+    </w:p>
+    <w:p>
+      <w:pPr>
+        <w:pStyle w:val="Prrafodelista"/>
+        <w:numPr>
+          <w:ilvl w:val="0"/>
+          <w:numId w:val="3"/>
+        </w:numPr>
+        <w:jc w:val="both"/>
+        <w:rPr>
+          <w:rFonts w:ascii="Dax-Regular" w:hAnsi="Dax-Regular"/>
+          <w:lang w:val="es-419"/>
+        </w:rPr>
+      </w:pPr>
+      <w:r>
+        <w:rPr>
+          <w:rFonts w:ascii="Dax-Regular" w:hAnsi="Dax-Regular"/>
+          <w:lang w:val="es-419"/>
+        </w:rPr>
+        <w:t>Primero crea una lista y lo guarda en un TAD de tipo “ARRAY_LIST”, el cual lo tiene ordenado en orden secuencial.</w:t>
+      </w:r>
+    </w:p>
+    <w:p>
+      <w:pPr>
+        <w:pStyle w:val="Prrafodelista"/>
+        <w:numPr>
+          <w:ilvl w:val="0"/>
+          <w:numId w:val="3"/>
+        </w:numPr>
+        <w:jc w:val="both"/>
+        <w:rPr>
+          <w:rFonts w:ascii="Dax-Regular" w:hAnsi="Dax-Regular"/>
+          <w:lang w:val="es-419"/>
+        </w:rPr>
+      </w:pPr>
+      <w:r>
+        <w:rPr>
+          <w:rFonts w:ascii="Dax-Regular" w:hAnsi="Dax-Regular"/>
+          <w:lang w:val="es-419"/>
+        </w:rPr>
+        <w:t>Ninguna, ya que el view se comunica con el controller.py y este mismo se comunica con el model.py, por lo que no hay una interacción directa entre el view y el model.</w:t>
+      </w:r>
+    </w:p>
+    <w:p>
+      <w:pPr>
+        <w:pStyle w:val="Prrafodelista"/>
+        <w:numPr>
+          <w:ilvl w:val="0"/>
+          <w:numId w:val="3"/>
+        </w:numPr>
+        <w:jc w:val="both"/>
+        <w:rPr>
+          <w:rFonts w:ascii="Dax-Regular" w:hAnsi="Dax-Regular"/>
+          <w:lang w:val="es-419"/>
+        </w:rPr>
+      </w:pPr>
+      <w:r>
+        <w:rPr>
+          <w:rFonts w:ascii="Dax-Regular" w:hAnsi="Dax-Regular"/>
+          <w:lang w:val="es-419"/>
+        </w:rPr>
+        <w:t>Se crea con la función lt.newlist().</w:t>
+      </w:r>
+    </w:p>
+    <w:p>
+      <w:pPr>
+        <w:pStyle w:val="Prrafodelista"/>
+        <w:numPr>
+          <w:ilvl w:val="0"/>
+          <w:numId w:val="3"/>
+        </w:numPr>
+        <w:jc w:val="both"/>
+        <w:rPr>
+          <w:rFonts w:ascii="Dax-Regular" w:hAnsi="Dax-Regular"/>
+          <w:lang w:val="es-419"/>
+        </w:rPr>
+      </w:pPr>
+      <w:r>
+        <w:rPr>
+          <w:rFonts w:ascii="Dax-Regular" w:hAnsi="Dax-Regular"/>
+          <w:lang w:val="es-419"/>
+        </w:rPr>
+        <w:t>El parámetro cmpfunction=None en la función newlist() sirve para determinar el tipo de elementos que se ingresan en la lista.</w:t>
+      </w:r>
+    </w:p>
+    <w:p>
+      <w:pPr>
+        <w:pStyle w:val="Prrafodelista"/>
+        <w:numPr>
+          <w:ilvl w:val="0"/>
+          <w:numId w:val="3"/>
+        </w:numPr>
+        <w:jc w:val="both"/>
+        <w:rPr>
+          <w:rFonts w:ascii="Dax-Regular" w:hAnsi="Dax-Regular"/>
+          <w:lang w:val="es-419"/>
+        </w:rPr>
+      </w:pPr>
+      <w:r>
+        <w:rPr>
+          <w:rFonts w:ascii="Dax-Regular" w:hAnsi="Dax-Regular"/>
+          <w:lang w:val="es-419"/>
+        </w:rPr>
+        <w:t>La función addLast() es para añadir un elemento al final de la lista.</w:t>
+      </w:r>
+    </w:p>
+    <w:p>
+      <w:pPr>
+        <w:pStyle w:val="Prrafodelista"/>
+        <w:numPr>
+          <w:ilvl w:val="0"/>
+          <w:numId w:val="3"/>
+        </w:numPr>
+        <w:jc w:val="both"/>
+        <w:rPr>
+          <w:rFonts w:ascii="Dax-Regular" w:hAnsi="Dax-Regular"/>
+          <w:lang w:val="es-419"/>
+        </w:rPr>
+      </w:pPr>
+      <w:r>
+        <w:rPr>
+          <w:rFonts w:ascii="Dax-Regular" w:hAnsi="Dax-Regular"/>
+          <w:lang w:val="es-419"/>
+        </w:rPr>
+        <w:t>Recorre la lista hasta el elemento pos, el cual debe ser mayor que 0 y menor o igual al tamaño de la lista, y retorna el elemento en dicha posición sin tener que eliminarlo</w:t>
+      </w:r>
+    </w:p>
+    <w:p>
+      <w:pPr>
+        <w:pStyle w:val="Prrafodelista"/>
+        <w:numPr>
+          <w:ilvl w:val="0"/>
+          <w:numId w:val="3"/>
+        </w:numPr>
+        <w:jc w:val="both"/>
+        <w:rPr>
+          <w:rFonts w:ascii="Dax-Regular" w:hAnsi="Dax-Regular"/>
+          <w:lang w:val="es-419"/>
+        </w:rPr>
+      </w:pPr>
+      <w:r>
+        <w:rPr>
+          <w:rFonts w:ascii="Dax-Regular" w:hAnsi="Dax-Regular"/>
+          <w:lang w:val="es-419"/>
+        </w:rPr>
+        <w:t>Se retorna una lista que contiene los elementos a partir de la posición pos, con una longitud de (del ultimo parametro de esta funcion) elementos, luego de esto se crea una copia de dichos elementos y se retorna una lista nueva.</w:t>
+      </w:r>
+    </w:p>
+    <w:p>
+      <w:pPr>
+        <w:pStyle w:val="Prrafodelista"/>
+        <w:numPr>
+          <w:ilvl w:val="0"/>
+          <w:numId w:val="3"/>
+        </w:numPr>
+        <w:jc w:val="both"/>
+        <w:rPr>
+          <w:rFonts w:ascii="Dax-Regular" w:hAnsi="Dax-Regular"/>
+          <w:lang w:val="es-419"/>
+        </w:rPr>
+      </w:pPr>
+      <w:r>
+        <w:rPr>
+          <w:rFonts w:ascii="Dax-Regular" w:hAnsi="Dax-Regular"/>
+          <w:lang w:val="es-419"/>
+        </w:rPr>
+        <w:t>Cambiando la interpretación, no se ve un cambio en específico.</w:t>
+      </w:r>
+    </w:p>
+    <w:p>
+      <w:pPr>
+        <w:jc w:val="both"/>
+        <w:rPr>
+          <w:rFonts w:ascii="Dax-Regular" w:hAnsi="Dax-Regular"/>
+          <w:lang w:val="es-419"/>
+        </w:rPr>
+      </w:pPr>
     </w:p>
     <w:p>
       <w:pPr>
@@ -589,8 +865,192 @@
       </w:rPr>
     </w:lvl>
   </w:abstractNum>
+  <w:abstractNum w:abstractNumId="1" w15:restartNumberingAfterBreak="0">
+    <w:nsid w:val="5594651F"/>
+    <w:multiLevelType w:val="hybridMultilevel"/>
+    <w:tmpl w:val="766A6318"/>
+    <w:lvl w:ilvl="0" w:tplc="040A0011">
+      <w:start w:val="1"/>
+      <w:numFmt w:val="decimal"/>
+      <w:lvlText w:val="%1)"/>
+      <w:lvlJc w:val="left"/>
+      <w:pPr>
+        <w:ind w:left="720" w:hanging="360"/>
+      </w:pPr>
+      <w:rPr>
+        <w:rFonts w:hint="default"/>
+      </w:rPr>
+    </w:lvl>
+    <w:lvl w:ilvl="1" w:tplc="040A0019" w:tentative="1">
+      <w:start w:val="1"/>
+      <w:numFmt w:val="lowerLetter"/>
+      <w:lvlText w:val="%2."/>
+      <w:lvlJc w:val="left"/>
+      <w:pPr>
+        <w:ind w:left="1440" w:hanging="360"/>
+      </w:pPr>
+    </w:lvl>
+    <w:lvl w:ilvl="2" w:tplc="040A001B" w:tentative="1">
+      <w:start w:val="1"/>
+      <w:numFmt w:val="lowerRoman"/>
+      <w:lvlText w:val="%3."/>
+      <w:lvlJc w:val="right"/>
+      <w:pPr>
+        <w:ind w:left="2160" w:hanging="180"/>
+      </w:pPr>
+    </w:lvl>
+    <w:lvl w:ilvl="3" w:tplc="040A000F" w:tentative="1">
+      <w:start w:val="1"/>
+      <w:numFmt w:val="decimal"/>
+      <w:lvlText w:val="%4."/>
+      <w:lvlJc w:val="left"/>
+      <w:pPr>
+        <w:ind w:left="2880" w:hanging="360"/>
+      </w:pPr>
+    </w:lvl>
+    <w:lvl w:ilvl="4" w:tplc="040A0019" w:tentative="1">
+      <w:start w:val="1"/>
+      <w:numFmt w:val="lowerLetter"/>
+      <w:lvlText w:val="%5."/>
+      <w:lvlJc w:val="left"/>
+      <w:pPr>
+        <w:ind w:left="3600" w:hanging="360"/>
+      </w:pPr>
+    </w:lvl>
+    <w:lvl w:ilvl="5" w:tplc="040A001B" w:tentative="1">
+      <w:start w:val="1"/>
+      <w:numFmt w:val="lowerRoman"/>
+      <w:lvlText w:val="%6."/>
+      <w:lvlJc w:val="right"/>
+      <w:pPr>
+        <w:ind w:left="4320" w:hanging="180"/>
+      </w:pPr>
+    </w:lvl>
+    <w:lvl w:ilvl="6" w:tplc="040A000F" w:tentative="1">
+      <w:start w:val="1"/>
+      <w:numFmt w:val="decimal"/>
+      <w:lvlText w:val="%7."/>
+      <w:lvlJc w:val="left"/>
+      <w:pPr>
+        <w:ind w:left="5040" w:hanging="360"/>
+      </w:pPr>
+    </w:lvl>
+    <w:lvl w:ilvl="7" w:tplc="040A0019" w:tentative="1">
+      <w:start w:val="1"/>
+      <w:numFmt w:val="lowerLetter"/>
+      <w:lvlText w:val="%8."/>
+      <w:lvlJc w:val="left"/>
+      <w:pPr>
+        <w:ind w:left="5760" w:hanging="360"/>
+      </w:pPr>
+    </w:lvl>
+    <w:lvl w:ilvl="8" w:tplc="040A001B" w:tentative="1">
+      <w:start w:val="1"/>
+      <w:numFmt w:val="lowerRoman"/>
+      <w:lvlText w:val="%9."/>
+      <w:lvlJc w:val="right"/>
+      <w:pPr>
+        <w:ind w:left="6480" w:hanging="180"/>
+      </w:pPr>
+    </w:lvl>
+  </w:abstractNum>
+  <w:abstractNum w:abstractNumId="2" w15:restartNumberingAfterBreak="0">
+    <w:nsid w:val="651B7FAD"/>
+    <w:multiLevelType w:val="hybridMultilevel"/>
+    <w:tmpl w:val="A7781628"/>
+    <w:lvl w:ilvl="0" w:tplc="040A0011">
+      <w:start w:val="1"/>
+      <w:numFmt w:val="decimal"/>
+      <w:lvlText w:val="%1)"/>
+      <w:lvlJc w:val="left"/>
+      <w:pPr>
+        <w:ind w:left="360" w:hanging="360"/>
+      </w:pPr>
+      <w:rPr>
+        <w:rFonts w:hint="default"/>
+      </w:rPr>
+    </w:lvl>
+    <w:lvl w:ilvl="1" w:tplc="040A0019" w:tentative="1">
+      <w:start w:val="1"/>
+      <w:numFmt w:val="lowerLetter"/>
+      <w:lvlText w:val="%2."/>
+      <w:lvlJc w:val="left"/>
+      <w:pPr>
+        <w:ind w:left="1080" w:hanging="360"/>
+      </w:pPr>
+    </w:lvl>
+    <w:lvl w:ilvl="2" w:tplc="040A001B" w:tentative="1">
+      <w:start w:val="1"/>
+      <w:numFmt w:val="lowerRoman"/>
+      <w:lvlText w:val="%3."/>
+      <w:lvlJc w:val="right"/>
+      <w:pPr>
+        <w:ind w:left="1800" w:hanging="180"/>
+      </w:pPr>
+    </w:lvl>
+    <w:lvl w:ilvl="3" w:tplc="040A000F" w:tentative="1">
+      <w:start w:val="1"/>
+      <w:numFmt w:val="decimal"/>
+      <w:lvlText w:val="%4."/>
+      <w:lvlJc w:val="left"/>
+      <w:pPr>
+        <w:ind w:left="2520" w:hanging="360"/>
+      </w:pPr>
+    </w:lvl>
+    <w:lvl w:ilvl="4" w:tplc="040A0019" w:tentative="1">
+      <w:start w:val="1"/>
+      <w:numFmt w:val="lowerLetter"/>
+      <w:lvlText w:val="%5."/>
+      <w:lvlJc w:val="left"/>
+      <w:pPr>
+        <w:ind w:left="3240" w:hanging="360"/>
+      </w:pPr>
+    </w:lvl>
+    <w:lvl w:ilvl="5" w:tplc="040A001B" w:tentative="1">
+      <w:start w:val="1"/>
+      <w:numFmt w:val="lowerRoman"/>
+      <w:lvlText w:val="%6."/>
+      <w:lvlJc w:val="right"/>
+      <w:pPr>
+        <w:ind w:left="3960" w:hanging="180"/>
+      </w:pPr>
+    </w:lvl>
+    <w:lvl w:ilvl="6" w:tplc="040A000F" w:tentative="1">
+      <w:start w:val="1"/>
+      <w:numFmt w:val="decimal"/>
+      <w:lvlText w:val="%7."/>
+      <w:lvlJc w:val="left"/>
+      <w:pPr>
+        <w:ind w:left="4680" w:hanging="360"/>
+      </w:pPr>
+    </w:lvl>
+    <w:lvl w:ilvl="7" w:tplc="040A0019" w:tentative="1">
+      <w:start w:val="1"/>
+      <w:numFmt w:val="lowerLetter"/>
+      <w:lvlText w:val="%8."/>
+      <w:lvlJc w:val="left"/>
+      <w:pPr>
+        <w:ind w:left="5400" w:hanging="360"/>
+      </w:pPr>
+    </w:lvl>
+    <w:lvl w:ilvl="8" w:tplc="040A001B" w:tentative="1">
+      <w:start w:val="1"/>
+      <w:numFmt w:val="lowerRoman"/>
+      <w:lvlText w:val="%9."/>
+      <w:lvlJc w:val="right"/>
+      <w:pPr>
+        <w:ind w:left="6120" w:hanging="180"/>
+      </w:pPr>
+    </w:lvl>
+  </w:abstractNum>
   <w:num w:numId="1">
     <w:abstractNumId w:val="0"/>
+  </w:num>
+  <w:num w:numId="2">
+    <w:abstractNumId w:val="1"/>
+  </w:num>
+  <w:num w:numId="3">
+    <w:abstractNumId w:val="2"/>
   </w:num>
 </w:numbering>
 </file>
@@ -997,13 +1457,13 @@
       <w:noProof/>
     </w:rPr>
   </w:style>
-  <w:style w:type="character" w:default="1" w:styleId="DefaultParagraphFont">
+  <w:style w:type="character" w:default="1" w:styleId="Fuentedeprrafopredeter">
     <w:name w:val="Default Paragraph Font"/>
     <w:uiPriority w:val="1"/>
     <w:semiHidden/>
     <w:unhideWhenUsed/>
   </w:style>
-  <w:style w:type="table" w:default="1" w:styleId="TableNormal">
+  <w:style w:type="table" w:default="1" w:styleId="Tablanormal">
     <w:name w:val="Normal Table"/>
     <w:uiPriority w:val="99"/>
     <w:semiHidden/>
@@ -1018,17 +1478,17 @@
       </w:tblCellMar>
     </w:tblPr>
   </w:style>
-  <w:style w:type="numbering" w:default="1" w:styleId="NoList">
+  <w:style w:type="numbering" w:default="1" w:styleId="Sinlista">
     <w:name w:val="No List"/>
     <w:uiPriority w:val="99"/>
     <w:semiHidden/>
     <w:unhideWhenUsed/>
   </w:style>
-  <w:style w:type="paragraph" w:styleId="Title">
+  <w:style w:type="paragraph" w:styleId="Ttulo">
     <w:name w:val="Title"/>
     <w:basedOn w:val="Normal"/>
     <w:next w:val="Normal"/>
-    <w:link w:val="TitleChar"/>
+    <w:link w:val="TtuloCar"/>
     <w:uiPriority w:val="10"/>
     <w:qFormat/>
     <w:rsid w:val="00BA3B38"/>
@@ -1044,10 +1504,10 @@
       <w:szCs w:val="56"/>
     </w:rPr>
   </w:style>
-  <w:style w:type="character" w:customStyle="1" w:styleId="TitleChar">
-    <w:name w:val="Title Char"/>
-    <w:basedOn w:val="DefaultParagraphFont"/>
-    <w:link w:val="Title"/>
+  <w:style w:type="character" w:customStyle="1" w:styleId="TtuloCar">
+    <w:name w:val="Título Car"/>
+    <w:basedOn w:val="Fuentedeprrafopredeter"/>
+    <w:link w:val="Ttulo"/>
     <w:uiPriority w:val="10"/>
     <w:rsid w:val="00BA3B38"/>
     <w:rPr>
@@ -1059,7 +1519,7 @@
       <w:szCs w:val="56"/>
     </w:rPr>
   </w:style>
-  <w:style w:type="paragraph" w:styleId="ListParagraph">
+  <w:style w:type="paragraph" w:styleId="Prrafodelista">
     <w:name w:val="List Paragraph"/>
     <w:basedOn w:val="Normal"/>
     <w:uiPriority w:val="34"/>

</xml_diff>